<commit_message>
changed description of HTML & CSS
</commit_message>
<xml_diff>
--- a/#4 Chapters/Ahammad/Chapter 4/Sub3.docx
+++ b/#4 Chapters/Ahammad/Chapter 4/Sub3.docx
@@ -2030,6 +2030,154 @@
       <w:r>
         <w:rPr>
           <w:rFonts w:ascii="Kalpurush" w:hAnsi="Kalpurush" w:cs="Kalpurush"/>
+          <w:cs/>
+        </w:rPr>
+        <w:t xml:space="preserve">অনেকে </w:t>
+      </w:r>
+      <w:r>
+        <w:rPr>
+          <w:rFonts w:ascii="Kalpurush" w:hAnsi="Kalpurush" w:cs="Kalpurush"/>
+        </w:rPr>
+        <w:t>HTML</w:t>
+      </w:r>
+      <w:r>
+        <w:rPr>
+          <w:rFonts w:ascii="Kalpurush" w:hAnsi="Kalpurush" w:cs="Kalpurush"/>
+        </w:rPr>
+        <w:t>-</w:t>
+      </w:r>
+      <w:r>
+        <w:rPr>
+          <w:rFonts w:ascii="Kalpurush" w:hAnsi="Kalpurush" w:cs="Kalpurush"/>
+          <w:cs/>
+        </w:rPr>
+        <w:t xml:space="preserve">কে প্রোগ্রামিং ল্যাঙ্গুয়েজ বলে ভুল করে বসে। কিন্তু </w:t>
+      </w:r>
+      <w:r>
+        <w:rPr>
+          <w:rFonts w:ascii="Kalpurush" w:hAnsi="Kalpurush" w:cs="Kalpurush"/>
+        </w:rPr>
+        <w:t xml:space="preserve">HTML </w:t>
+      </w:r>
+      <w:r>
+        <w:rPr>
+          <w:rFonts w:ascii="Kalpurush" w:hAnsi="Kalpurush" w:cs="Kalpurush"/>
+          <w:cs/>
+        </w:rPr>
+        <w:t>আসলে কোনো প্রোগ্রামিং ল্যাঙ্গুয়েজ নয়</w:t>
+      </w:r>
+      <w:r>
+        <w:rPr>
+          <w:rFonts w:ascii="Kalpurush" w:hAnsi="Kalpurush" w:cs="Kalpurush"/>
+        </w:rPr>
+        <w:t xml:space="preserve">, </w:t>
+      </w:r>
+      <w:r>
+        <w:rPr>
+          <w:rFonts w:ascii="Kalpurush" w:hAnsi="Kalpurush" w:cs="Kalpurush"/>
+          <w:cs/>
+        </w:rPr>
+        <w:t>এটি একটি মার্কআপ ল্যাংগুয়েজ</w:t>
+      </w:r>
+      <w:r>
+        <w:rPr>
+          <w:rFonts w:ascii="Kalpurush" w:hAnsi="Kalpurush" w:cs="Kalpurush"/>
+        </w:rPr>
+        <w:t xml:space="preserve">, </w:t>
+      </w:r>
+      <w:r>
+        <w:rPr>
+          <w:rFonts w:ascii="Kalpurush" w:hAnsi="Kalpurush" w:cs="Kalpurush"/>
+          <w:cs/>
+        </w:rPr>
+        <w:t xml:space="preserve">কেননা </w:t>
+      </w:r>
+      <w:r>
+        <w:rPr>
+          <w:rFonts w:ascii="Kalpurush" w:hAnsi="Kalpurush" w:cs="Kalpurush"/>
+        </w:rPr>
+        <w:t>HTML</w:t>
+      </w:r>
+      <w:r>
+        <w:rPr>
+          <w:rFonts w:ascii="Kalpurush" w:hAnsi="Kalpurush" w:cs="Kalpurush"/>
+        </w:rPr>
+        <w:t>-</w:t>
+      </w:r>
+      <w:r>
+        <w:rPr>
+          <w:rFonts w:ascii="Kalpurush" w:hAnsi="Kalpurush" w:cs="Kalpurush"/>
+          <w:cs/>
+        </w:rPr>
+        <w:t xml:space="preserve">এ অন্যান্য প্রোগ্রামিং লাঙ্গুয়েজগুলোর মতো </w:t>
+      </w:r>
+      <w:r>
+        <w:rPr>
+          <w:rFonts w:ascii="Kalpurush" w:hAnsi="Kalpurush" w:cs="Kalpurush"/>
+        </w:rPr>
+        <w:t xml:space="preserve">Conditionals </w:t>
+      </w:r>
+      <w:r>
+        <w:rPr>
+          <w:rFonts w:ascii="Kalpurush" w:hAnsi="Kalpurush" w:cs="Kalpurush"/>
+          <w:cs/>
+        </w:rPr>
+        <w:t xml:space="preserve">তথা </w:t>
+      </w:r>
+      <w:r>
+        <w:rPr>
+          <w:rFonts w:ascii="Kalpurush" w:hAnsi="Kalpurush" w:cs="Kalpurush"/>
+        </w:rPr>
+        <w:t xml:space="preserve">if -else </w:t>
+      </w:r>
+      <w:r>
+        <w:rPr>
+          <w:rFonts w:ascii="Kalpurush" w:hAnsi="Kalpurush" w:cs="Kalpurush"/>
+        </w:rPr>
+        <w:t xml:space="preserve">statement </w:t>
+      </w:r>
+      <w:r>
+        <w:rPr>
+          <w:rFonts w:ascii="Kalpurush" w:hAnsi="Kalpurush" w:cs="Kalpurush"/>
+          <w:cs/>
+        </w:rPr>
+        <w:t xml:space="preserve">এবং </w:t>
+      </w:r>
+      <w:r>
+        <w:rPr>
+          <w:rFonts w:ascii="Kalpurush" w:hAnsi="Kalpurush" w:cs="Kalpurush"/>
+        </w:rPr>
+        <w:t>Loop</w:t>
+      </w:r>
+      <w:r>
+        <w:rPr>
+          <w:rFonts w:ascii="Kalpurush" w:hAnsi="Kalpurush" w:cs="Kalpurush"/>
+        </w:rPr>
+        <w:t xml:space="preserve"> </w:t>
+      </w:r>
+      <w:r>
+        <w:rPr>
+          <w:rFonts w:ascii="Kalpurush" w:hAnsi="Kalpurush" w:cs="Kalpurush"/>
+          <w:cs/>
+        </w:rPr>
+        <w:t xml:space="preserve">কিংবা </w:t>
+      </w:r>
+      <w:r>
+        <w:rPr>
+          <w:rFonts w:ascii="Kalpurush" w:hAnsi="Kalpurush" w:cs="Kalpurush"/>
+        </w:rPr>
+        <w:t xml:space="preserve">Function </w:t>
+      </w:r>
+      <w:r>
+        <w:rPr>
+          <w:rFonts w:ascii="Kalpurush" w:hAnsi="Kalpurush" w:cs="Kalpurush"/>
+          <w:cs/>
+        </w:rPr>
+        <w:t xml:space="preserve">ব্যবহার করা যায় না। </w:t>
+      </w:r>
+      <w:r>
+        <w:rPr>
+          <w:rFonts w:ascii="Kalpurush" w:hAnsi="Kalpurush" w:cs="Kalpurush"/>
         </w:rPr>
         <w:t xml:space="preserve">এটি ওয়েব ব্রাউজারে প্রদর্শিত </w:t>
       </w:r>
@@ -2215,25 +2363,70 @@
         <w:rPr>
           <w:rFonts w:ascii="Kalpurush" w:hAnsi="Kalpurush" w:cs="Kalpurush"/>
         </w:rPr>
-        <w:t xml:space="preserve"> এর মত একটি মার্কআপ</w:t>
-      </w:r>
-      <w:r>
-        <w:rPr>
-          <w:rFonts w:ascii="Kalpurush" w:hAnsi="Kalpurush" w:cs="Kalpurush"/>
-        </w:rPr>
-        <w:t xml:space="preserve"> </w:t>
-      </w:r>
-      <w:r>
-        <w:rPr>
-          <w:rFonts w:ascii="Kalpurush" w:hAnsi="Kalpurush" w:cs="Kalpurush"/>
-        </w:rPr>
-        <w:t>ল্যাংগুয়েজ যা ওয়েবসাইটের নকশার কাজে ব্যবহৃত হয়</w:t>
-      </w:r>
-      <w:r>
-        <w:rPr>
-          <w:rFonts w:ascii="Kalpurush" w:hAnsi="Kalpurush" w:cs="Kalpurush"/>
-        </w:rPr>
-        <w:t xml:space="preserve">। </w:t>
+        <w:t xml:space="preserve"> এর মত </w:t>
+      </w:r>
+      <w:r>
+        <w:rPr>
+          <w:rFonts w:ascii="Kalpurush" w:hAnsi="Kalpurush" w:cs="Kalpurush"/>
+          <w:cs/>
+        </w:rPr>
+        <w:t>কোনো প্রোগ্রামিং লাঙ্গুয়েজ নয়</w:t>
+      </w:r>
+      <w:r>
+        <w:rPr>
+          <w:rFonts w:ascii="Kalpurush" w:hAnsi="Kalpurush" w:cs="Kalpurush"/>
+        </w:rPr>
+        <w:t xml:space="preserve">, </w:t>
+      </w:r>
+      <w:r>
+        <w:rPr>
+          <w:rFonts w:ascii="Kalpurush" w:hAnsi="Kalpurush" w:cs="Kalpurush"/>
+          <w:cs/>
+        </w:rPr>
+        <w:t xml:space="preserve">বরং এটি একটি </w:t>
+      </w:r>
+      <w:r>
+        <w:rPr>
+          <w:rFonts w:ascii="Kalpurush" w:hAnsi="Kalpurush" w:cs="Kalpurush"/>
+        </w:rPr>
+        <w:t>স্টাইল শিট</w:t>
+      </w:r>
+      <w:r>
+        <w:rPr>
+          <w:rFonts w:ascii="Kalpurush" w:hAnsi="Kalpurush" w:cs="Kalpurush"/>
+        </w:rPr>
+        <w:t xml:space="preserve"> </w:t>
+      </w:r>
+      <w:r>
+        <w:rPr>
+          <w:rFonts w:ascii="Kalpurush" w:hAnsi="Kalpurush" w:cs="Kalpurush"/>
+          <w:cs/>
+        </w:rPr>
+        <w:t>লাঙ্গুয়েজ</w:t>
+      </w:r>
+      <w:r>
+        <w:rPr>
+          <w:rFonts w:ascii="Kalpurush" w:hAnsi="Kalpurush" w:cs="Kalpurush"/>
+        </w:rPr>
+        <w:t xml:space="preserve"> </w:t>
+      </w:r>
+      <w:r>
+        <w:rPr>
+          <w:rFonts w:ascii="Kalpurush" w:hAnsi="Kalpurush" w:cs="Kalpurush"/>
+        </w:rPr>
+        <w:t>যা ওয়েবসাইটের নকশার কাজে ব্যবহৃত হয়</w:t>
+      </w:r>
+      <w:r>
+        <w:rPr>
+          <w:rFonts w:ascii="Kalpurush" w:hAnsi="Kalpurush" w:cs="Kalpurush"/>
+        </w:rPr>
+        <w:t>।</w:t>
+      </w:r>
+      <w:r>
+        <w:rPr>
+          <w:rFonts w:ascii="Kalpurush" w:hAnsi="Kalpurush" w:cs="Kalpurush"/>
+        </w:rPr>
+        <w:t xml:space="preserve"> </w:t>
       </w:r>
       <w:r>
         <w:rPr>
@@ -2724,6 +2917,7 @@
           <w:szCs w:val="24"/>
           <w:u w:val="single"/>
         </w:rPr>
+        <w:lastRenderedPageBreak/>
         <w:t>PHP</w:t>
       </w:r>
     </w:p>
@@ -2829,14 +3023,7 @@
         <w:rPr>
           <w:rFonts w:ascii="Kalpurush" w:hAnsi="Kalpurush" w:cs="Kalpurush"/>
         </w:rPr>
-        <w:t xml:space="preserve">বর্তমানে পিএইচপি এর ব্যবহার কমে গেলেও পূর্বে </w:t>
-      </w:r>
-      <w:r>
-        <w:rPr>
-          <w:rFonts w:ascii="Kalpurush" w:hAnsi="Kalpurush" w:cs="Kalpurush"/>
-        </w:rPr>
-        <w:lastRenderedPageBreak/>
-        <w:t>ওয়েবসাইটগুলোকে ইন্টারেক্টিভ করতে ব্যাপক</w:t>
+        <w:t>বর্তমানে পিএইচপি এর ব্যবহার কমে গেলেও পূর্বে ওয়েবসাইটগুলোকে ইন্টারেক্টিভ করতে ব্যাপক</w:t>
       </w:r>
       <w:r>
         <w:rPr>
@@ -3914,6 +4101,7 @@
           <w:szCs w:val="24"/>
           <w:u w:val="single"/>
         </w:rPr>
+        <w:lastRenderedPageBreak/>
         <w:t>C++</w:t>
       </w:r>
     </w:p>
@@ -4061,14 +4249,7 @@
         <w:rPr>
           <w:rFonts w:ascii="Kalpurush" w:hAnsi="Kalpurush" w:cs="Kalpurush"/>
         </w:rPr>
-        <w:t xml:space="preserve"> বৈশিষ্ট্যও </w:t>
-      </w:r>
-      <w:r>
-        <w:rPr>
-          <w:rFonts w:ascii="Kalpurush" w:hAnsi="Kalpurush" w:cs="Kalpurush"/>
-        </w:rPr>
-        <w:lastRenderedPageBreak/>
-        <w:t>রয়েছে।</w:t>
+        <w:t xml:space="preserve"> বৈশিষ্ট্যও রয়েছে।</w:t>
       </w:r>
       <w:r>
         <w:rPr>
@@ -5020,6 +5201,7 @@
         <w:rPr>
           <w:rFonts w:ascii="Kalpurush" w:hAnsi="Kalpurush" w:cs="Kalpurush"/>
         </w:rPr>
+        <w:lastRenderedPageBreak/>
         <w:t>বর্তমানে বহুল আলোচিত এবং ভবিষ্যতের প্রযুক্তির ভিত্তি আর্টিফিশিয়াল ইন্টেলিজেন্স এবং মেশিন লার্নিং</w:t>
       </w:r>
       <w:r>
@@ -5230,7 +5412,6 @@
         <w:rPr>
           <w:rFonts w:ascii="Kalpurush" w:hAnsi="Kalpurush" w:cs="Kalpurush"/>
         </w:rPr>
-        <w:lastRenderedPageBreak/>
         <w:t>লাইব্রেরী</w:t>
       </w:r>
       <w:r>
@@ -5865,7 +6046,7 @@
         <v:path o:extrusionok="f" gradientshapeok="t" o:connecttype="rect"/>
         <o:lock v:ext="edit" aspectratio="t"/>
       </v:shapetype>
-      <v:shape id="_x0000_i1044" type="#_x0000_t75" alt="Bullseye" style="width:11.9pt;height:11.9pt;visibility:visible" o:gfxdata="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" o:bullet="t">
+      <v:shape id="_x0000_i1041" type="#_x0000_t75" alt="Bullseye" style="width:12.05pt;height:12.05pt;visibility:visible" o:gfxdata="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" o:bullet="t">
         <v:imagedata r:id="rId1" o:title="" cropright="-2850f"/>
       </v:shape>
     </w:pict>

</xml_diff>